<commit_message>
updated documentation and debugged reportTransmitter
</commit_message>
<xml_diff>
--- a/Serverified/StatusReportManager/Status Summary Report.docx
+++ b/Serverified/StatusReportManager/Status Summary Report.docx
@@ -52,7 +52,7 @@
           <w:bCs w:val="true">
                     </w:bCs>
         </w:rPr>
-        <w:t xml:space="preserve">29/03/2019, 02:30</w:t>
+        <w:t xml:space="preserve">29/03/2019, 11:00</w:t>
       </w:r>
       <w:r>
         <w:rPr>
@@ -78,7 +78,7 @@
           <w:bCs w:val="true">
                     </w:bCs>
         </w:rPr>
-        <w:t xml:space="preserve">29/03/2019, 03:00</w:t>
+        <w:t xml:space="preserve">29/03/2019, 11:30</w:t>
       </w:r>
     </w:p>
     <w:p>
@@ -1695,7 +1695,7 @@
           <w:bCs w:val="true">
                     </w:bCs>
         </w:rPr>
-        <w:t xml:space="preserve">API data last updated on 2019-03-29, 02:38</w:t>
+        <w:t xml:space="preserve">API data last updated on 2019-03-30, 02:13</w:t>
       </w:r>
     </w:p>
     <w:p>
@@ -1734,7 +1734,7 @@
     </w:r>
     <w:r>
       <w:rPr/>
-      <w:t xml:space="preserve">29/03/2019, 03:00</w:t>
+      <w:t xml:space="preserve">29/03/2019, 11:30</w:t>
     </w:r>
   </w:p>
 </w:ftr>

</xml_diff>

<commit_message>
Edited code for new incidents to have different icons from older ones
</commit_message>
<xml_diff>
--- a/Serverified/StatusReportManager/Status Summary Report.docx
+++ b/Serverified/StatusReportManager/Status Summary Report.docx
@@ -52,7 +52,7 @@
           <w:bCs w:val="true">
                     </w:bCs>
         </w:rPr>
-        <w:t xml:space="preserve">04/04/2019, 21:30</w:t>
+        <w:t xml:space="preserve">05/04/2019, 15:30</w:t>
       </w:r>
       <w:r>
         <w:rPr>
@@ -78,7 +78,7 @@
           <w:bCs w:val="true">
                     </w:bCs>
         </w:rPr>
-        <w:t xml:space="preserve">04/04/2019, 22:00</w:t>
+        <w:t xml:space="preserve">05/04/2019, 16:00</w:t>
       </w:r>
     </w:p>
     <w:p>
@@ -116,28 +116,7 @@
           <w:bCs w:val="true">
                     </w:bCs>
         </w:rPr>
-        <w:t xml:space="preserve">There are no new incidents in the past 30 minutes.</w:t>
-      </w:r>
-    </w:p>
-    <w:p>
-      <w:pPr>
-            </w:pPr>
-    </w:p>
-    <w:p>
-      <w:pPr>
-            </w:pPr>
-      <w:r>
-        <w:rPr>
-          <w:sz w:val="24">
-                    </w:sz>
-          <w:szCs w:val="24">
-                    </w:szCs>
-          <w:b w:val="true">
-                    </w:b>
-          <w:bCs w:val="true">
-                    </w:bCs>
-        </w:rPr>
-        <w:t xml:space="preserve">Updated incidents in the past 30 minutes:</w:t>
+        <w:t xml:space="preserve">New incidents in the past 30 minutes:</w:t>
       </w:r>
     </w:p>
     <w:tbl>
@@ -172,6 +151,12 @@
                 </w:gridCol>
         <w:gridCol w:w="100">
                 </w:gridCol>
+        <w:gridCol w:w="100">
+                </w:gridCol>
+        <w:gridCol w:w="100">
+                </w:gridCol>
+        <w:gridCol w:w="100">
+                </w:gridCol>
       </w:tblGrid>
       <w:tr>
         <w:trPr>
@@ -214,7 +199,7 @@
                 <w:bCs w:val="true">
                                 </w:bCs>
               </w:rPr>
-              <w:t xml:space="preserve">Respondent Type</w:t>
+              <w:t xml:space="preserve">Name</w:t>
             </w:r>
           </w:p>
         </w:tc>
@@ -235,7 +220,7 @@
                 <w:bCs w:val="true">
                                 </w:bCs>
               </w:rPr>
-              <w:t xml:space="preserve">Update Time</w:t>
+              <w:t xml:space="preserve">Contact</w:t>
             </w:r>
           </w:p>
         </w:tc>
@@ -256,7 +241,7 @@
                 <w:bCs w:val="true">
                                 </w:bCs>
               </w:rPr>
-              <w:t xml:space="preserve">Updated By</w:t>
+              <w:t xml:space="preserve">Location</w:t>
             </w:r>
           </w:p>
         </w:tc>
@@ -277,7 +262,28 @@
                 <w:bCs w:val="true">
                                 </w:bCs>
               </w:rPr>
-              <w:t xml:space="preserve">Description Update</w:t>
+              <w:t xml:space="preserve">Unit Number</w:t>
+            </w:r>
+          </w:p>
+        </w:tc>
+        <w:tc>
+          <w:tcPr>
+                    </w:tcPr>
+          <w:p>
+            <w:pPr>
+                        </w:pPr>
+            <w:r>
+              <w:rPr>
+                <w:sz w:val="24">
+                                </w:sz>
+                <w:szCs w:val="24">
+                                </w:szCs>
+                <w:b w:val="true">
+                                </w:b>
+                <w:bCs w:val="true">
+                                </w:bCs>
+              </w:rPr>
+              <w:t xml:space="preserve">Description</w:t>
             </w:r>
           </w:p>
         </w:tc>
@@ -302,59 +308,101 @@
             </w:r>
           </w:p>
         </w:tc>
-      </w:tr>
-      <w:tr>
-        <w:trPr>
-                </w:trPr>
-        <w:tc>
-          <w:tcPr>
-                    </w:tcPr>
-          <w:p>
-            <w:pPr>
-                        </w:pPr>
-            <w:r>
-              <w:rPr>
-                            </w:rPr>
-              <w:t xml:space="preserve">27</w:t>
-            </w:r>
-          </w:p>
-        </w:tc>
-        <w:tc>
-          <w:tcPr>
-                    </w:tcPr>
-          <w:p>
-            <w:pPr>
-                        </w:pPr>
-            <w:r>
-              <w:rPr>
-                            </w:rPr>
-              <w:t xml:space="preserve">Flood Control</w:t>
-            </w:r>
-          </w:p>
-        </w:tc>
-        <w:tc>
-          <w:tcPr>
-                    </w:tcPr>
-          <w:p>
-            <w:pPr>
-                        </w:pPr>
-            <w:r>
-              <w:rPr>
-                            </w:rPr>
-              <w:t xml:space="preserve">2019-04-05, 12:34</w:t>
-            </w:r>
-          </w:p>
-        </w:tc>
-        <w:tc>
-          <w:tcPr>
-                    </w:tcPr>
-          <w:p>
-            <w:pPr>
-                        </w:pPr>
-            <w:r>
-              <w:rPr>
-                            </w:rPr>
-              <w:t xml:space="preserve">cheese</w:t>
+        <w:tc>
+          <w:tcPr>
+                    </w:tcPr>
+          <w:p>
+            <w:pPr>
+                        </w:pPr>
+            <w:r>
+              <w:rPr>
+                <w:sz w:val="24">
+                                </w:sz>
+                <w:szCs w:val="24">
+                                </w:szCs>
+                <w:b w:val="true">
+                                </w:b>
+                <w:bCs w:val="true">
+                                </w:bCs>
+              </w:rPr>
+              <w:t xml:space="preserve">Insert Time</w:t>
+            </w:r>
+          </w:p>
+        </w:tc>
+        <w:tc>
+          <w:tcPr>
+                    </w:tcPr>
+          <w:p>
+            <w:pPr>
+                        </w:pPr>
+            <w:r>
+              <w:rPr>
+                <w:sz w:val="24">
+                                </w:sz>
+                <w:szCs w:val="24">
+                                </w:szCs>
+                <w:b w:val="true">
+                                </w:b>
+                <w:bCs w:val="true">
+                                </w:bCs>
+              </w:rPr>
+              <w:t xml:space="preserve">Inserted By</w:t>
+            </w:r>
+          </w:p>
+        </w:tc>
+      </w:tr>
+      <w:tr>
+        <w:trPr>
+                </w:trPr>
+        <w:tc>
+          <w:tcPr>
+                    </w:tcPr>
+          <w:p>
+            <w:pPr>
+                        </w:pPr>
+            <w:r>
+              <w:rPr>
+                            </w:rPr>
+              <w:t xml:space="preserve">56</w:t>
+            </w:r>
+          </w:p>
+        </w:tc>
+        <w:tc>
+          <w:tcPr>
+                    </w:tcPr>
+          <w:p>
+            <w:pPr>
+                        </w:pPr>
+            <w:r>
+              <w:rPr>
+                            </w:rPr>
+              <w:t xml:space="preserve">Hah Gotti</w:t>
+            </w:r>
+          </w:p>
+        </w:tc>
+        <w:tc>
+          <w:tcPr>
+                    </w:tcPr>
+          <w:p>
+            <w:pPr>
+                        </w:pPr>
+            <w:r>
+              <w:rPr>
+                            </w:rPr>
+              <w:t xml:space="preserve">97382019</w:t>
+            </w:r>
+          </w:p>
+        </w:tc>
+        <w:tc>
+          <w:tcPr>
+                    </w:tcPr>
+          <w:p>
+            <w:pPr>
+                        </w:pPr>
+            <w:r>
+              <w:rPr>
+                            </w:rPr>
+              <w:t xml:space="preserve">637331</w:t>
             </w:r>
           </w:p>
         </w:tc>
@@ -381,50 +429,33 @@
             <w:r>
               <w:rPr>
                             </w:rPr>
+              <w:t xml:space="preserve">10 dead as riot breaks out during opening of McToxic - 6pc Nuts Meal</w:t>
+            </w:r>
+          </w:p>
+        </w:tc>
+        <w:tc>
+          <w:tcPr>
+                    </w:tcPr>
+          <w:p>
+            <w:pPr>
+                        </w:pPr>
+            <w:r>
+              <w:rPr>
+                            </w:rPr>
               <w:t xml:space="preserve">No</w:t>
             </w:r>
           </w:p>
         </w:tc>
-      </w:tr>
-      <w:tr>
-        <w:trPr>
-                </w:trPr>
-        <w:tc>
-          <w:tcPr>
-                    </w:tcPr>
-          <w:p>
-            <w:pPr>
-                        </w:pPr>
-            <w:r>
-              <w:rPr>
-                            </w:rPr>
-              <w:t xml:space="preserve">27</w:t>
-            </w:r>
-          </w:p>
-        </w:tc>
-        <w:tc>
-          <w:tcPr>
-                    </w:tcPr>
-          <w:p>
-            <w:pPr>
-                        </w:pPr>
-            <w:r>
-              <w:rPr>
-                            </w:rPr>
-              <w:t xml:space="preserve">Flood Control</w:t>
-            </w:r>
-          </w:p>
-        </w:tc>
-        <w:tc>
-          <w:tcPr>
-                    </w:tcPr>
-          <w:p>
-            <w:pPr>
-                        </w:pPr>
-            <w:r>
-              <w:rPr>
-                            </w:rPr>
-              <w:t xml:space="preserve">2019-04-05, 12:36</w:t>
+        <w:tc>
+          <w:tcPr>
+                    </w:tcPr>
+          <w:p>
+            <w:pPr>
+                        </w:pPr>
+            <w:r>
+              <w:rPr>
+                            </w:rPr>
+              <w:t xml:space="preserve">2019-04-05, 15:58</w:t>
             </w:r>
           </w:p>
         </w:tc>
@@ -441,533 +472,29 @@
             </w:r>
           </w:p>
         </w:tc>
-        <w:tc>
-          <w:tcPr>
-                    </w:tcPr>
-          <w:p>
-            <w:pPr>
-                        </w:pPr>
-            <w:r>
-              <w:rPr>
-                            </w:rPr>
-              <w:t xml:space="preserve">
-                            </w:t>
-            </w:r>
-          </w:p>
-        </w:tc>
-        <w:tc>
-          <w:tcPr>
-                    </w:tcPr>
-          <w:p>
-            <w:pPr>
-                        </w:pPr>
-            <w:r>
-              <w:rPr>
-                            </w:rPr>
-              <w:t xml:space="preserve">No</w:t>
-            </w:r>
-          </w:p>
-        </w:tc>
-      </w:tr>
-      <w:tr>
-        <w:trPr>
-                </w:trPr>
-        <w:tc>
-          <w:tcPr>
-                    </w:tcPr>
-          <w:p>
-            <w:pPr>
-                        </w:pPr>
-            <w:r>
-              <w:rPr>
-                            </w:rPr>
-              <w:t xml:space="preserve">27</w:t>
-            </w:r>
-          </w:p>
-        </w:tc>
-        <w:tc>
-          <w:tcPr>
-                    </w:tcPr>
-          <w:p>
-            <w:pPr>
-                        </w:pPr>
-            <w:r>
-              <w:rPr>
-                            </w:rPr>
-              <w:t xml:space="preserve">Flood Control</w:t>
-            </w:r>
-          </w:p>
-        </w:tc>
-        <w:tc>
-          <w:tcPr>
-                    </w:tcPr>
-          <w:p>
-            <w:pPr>
-                        </w:pPr>
-            <w:r>
-              <w:rPr>
-                            </w:rPr>
-              <w:t xml:space="preserve">2019-04-05, 12:40</w:t>
-            </w:r>
-          </w:p>
-        </w:tc>
-        <w:tc>
-          <w:tcPr>
-                    </w:tcPr>
-          <w:p>
-            <w:pPr>
-                        </w:pPr>
-            <w:r>
-              <w:rPr>
-                            </w:rPr>
-              <w:t xml:space="preserve">cheese</w:t>
-            </w:r>
-          </w:p>
-        </w:tc>
-        <w:tc>
-          <w:tcPr>
-                    </w:tcPr>
-          <w:p>
-            <w:pPr>
-                        </w:pPr>
-            <w:r>
-              <w:rPr>
-                            </w:rPr>
-              <w:t xml:space="preserve">
-                            </w:t>
-            </w:r>
-          </w:p>
-        </w:tc>
-        <w:tc>
-          <w:tcPr>
-                    </w:tcPr>
-          <w:p>
-            <w:pPr>
-                        </w:pPr>
-            <w:r>
-              <w:rPr>
-                            </w:rPr>
-              <w:t xml:space="preserve">No</w:t>
-            </w:r>
-          </w:p>
-        </w:tc>
-      </w:tr>
-      <w:tr>
-        <w:trPr>
-                </w:trPr>
-        <w:tc>
-          <w:tcPr>
-                    </w:tcPr>
-          <w:p>
-            <w:pPr>
-                        </w:pPr>
-            <w:r>
-              <w:rPr>
-                            </w:rPr>
-              <w:t xml:space="preserve">27</w:t>
-            </w:r>
-          </w:p>
-        </w:tc>
-        <w:tc>
-          <w:tcPr>
-                    </w:tcPr>
-          <w:p>
-            <w:pPr>
-                        </w:pPr>
-            <w:r>
-              <w:rPr>
-                            </w:rPr>
-              <w:t xml:space="preserve">Flood Control</w:t>
-            </w:r>
-          </w:p>
-        </w:tc>
-        <w:tc>
-          <w:tcPr>
-                    </w:tcPr>
-          <w:p>
-            <w:pPr>
-                        </w:pPr>
-            <w:r>
-              <w:rPr>
-                            </w:rPr>
-              <w:t xml:space="preserve">2019-04-05, 12:41</w:t>
-            </w:r>
-          </w:p>
-        </w:tc>
-        <w:tc>
-          <w:tcPr>
-                    </w:tcPr>
-          <w:p>
-            <w:pPr>
-                        </w:pPr>
-            <w:r>
-              <w:rPr>
-                            </w:rPr>
-              <w:t xml:space="preserve">cheese</w:t>
-            </w:r>
-          </w:p>
-        </w:tc>
-        <w:tc>
-          <w:tcPr>
-                    </w:tcPr>
-          <w:p>
-            <w:pPr>
-                        </w:pPr>
-            <w:r>
-              <w:rPr>
-                            </w:rPr>
-              <w:t xml:space="preserve">
-                            </w:t>
-            </w:r>
-          </w:p>
-        </w:tc>
-        <w:tc>
-          <w:tcPr>
-                    </w:tcPr>
-          <w:p>
-            <w:pPr>
-                        </w:pPr>
-            <w:r>
-              <w:rPr>
-                            </w:rPr>
-              <w:t xml:space="preserve">No</w:t>
-            </w:r>
-          </w:p>
-        </w:tc>
-      </w:tr>
-      <w:tr>
-        <w:trPr>
-                </w:trPr>
-        <w:tc>
-          <w:tcPr>
-                    </w:tcPr>
-          <w:p>
-            <w:pPr>
-                        </w:pPr>
-            <w:r>
-              <w:rPr>
-                            </w:rPr>
-              <w:t xml:space="preserve">27</w:t>
-            </w:r>
-          </w:p>
-        </w:tc>
-        <w:tc>
-          <w:tcPr>
-                    </w:tcPr>
-          <w:p>
-            <w:pPr>
-                        </w:pPr>
-            <w:r>
-              <w:rPr>
-                            </w:rPr>
-              <w:t xml:space="preserve">Flood Control</w:t>
-            </w:r>
-          </w:p>
-        </w:tc>
-        <w:tc>
-          <w:tcPr>
-                    </w:tcPr>
-          <w:p>
-            <w:pPr>
-                        </w:pPr>
-            <w:r>
-              <w:rPr>
-                            </w:rPr>
-              <w:t xml:space="preserve">2019-04-05, 12:42</w:t>
-            </w:r>
-          </w:p>
-        </w:tc>
-        <w:tc>
-          <w:tcPr>
-                    </w:tcPr>
-          <w:p>
-            <w:pPr>
-                        </w:pPr>
-            <w:r>
-              <w:rPr>
-                            </w:rPr>
-              <w:t xml:space="preserve">cheese</w:t>
-            </w:r>
-          </w:p>
-        </w:tc>
-        <w:tc>
-          <w:tcPr>
-                    </w:tcPr>
-          <w:p>
-            <w:pPr>
-                        </w:pPr>
-            <w:r>
-              <w:rPr>
-                            </w:rPr>
-              <w:t xml:space="preserve">
-                            </w:t>
-            </w:r>
-          </w:p>
-        </w:tc>
-        <w:tc>
-          <w:tcPr>
-                    </w:tcPr>
-          <w:p>
-            <w:pPr>
-                        </w:pPr>
-            <w:r>
-              <w:rPr>
-                            </w:rPr>
-              <w:t xml:space="preserve">No</w:t>
-            </w:r>
-          </w:p>
-        </w:tc>
-      </w:tr>
-      <w:tr>
-        <w:trPr>
-                </w:trPr>
-        <w:tc>
-          <w:tcPr>
-                    </w:tcPr>
-          <w:p>
-            <w:pPr>
-                        </w:pPr>
-            <w:r>
-              <w:rPr>
-                            </w:rPr>
-              <w:t xml:space="preserve">27</w:t>
-            </w:r>
-          </w:p>
-        </w:tc>
-        <w:tc>
-          <w:tcPr>
-                    </w:tcPr>
-          <w:p>
-            <w:pPr>
-                        </w:pPr>
-            <w:r>
-              <w:rPr>
-                            </w:rPr>
-              <w:t xml:space="preserve">Flood Control</w:t>
-            </w:r>
-          </w:p>
-        </w:tc>
-        <w:tc>
-          <w:tcPr>
-                    </w:tcPr>
-          <w:p>
-            <w:pPr>
-                        </w:pPr>
-            <w:r>
-              <w:rPr>
-                            </w:rPr>
-              <w:t xml:space="preserve">2019-04-05, 12:43</w:t>
-            </w:r>
-          </w:p>
-        </w:tc>
-        <w:tc>
-          <w:tcPr>
-                    </w:tcPr>
-          <w:p>
-            <w:pPr>
-                        </w:pPr>
-            <w:r>
-              <w:rPr>
-                            </w:rPr>
-              <w:t xml:space="preserve">cheese</w:t>
-            </w:r>
-          </w:p>
-        </w:tc>
-        <w:tc>
-          <w:tcPr>
-                    </w:tcPr>
-          <w:p>
-            <w:pPr>
-                        </w:pPr>
-            <w:r>
-              <w:rPr>
-                            </w:rPr>
-              <w:t xml:space="preserve">
-                            </w:t>
-            </w:r>
-          </w:p>
-        </w:tc>
-        <w:tc>
-          <w:tcPr>
-                    </w:tcPr>
-          <w:p>
-            <w:pPr>
-                        </w:pPr>
-            <w:r>
-              <w:rPr>
-                            </w:rPr>
-              <w:t xml:space="preserve">No</w:t>
-            </w:r>
-          </w:p>
-        </w:tc>
-      </w:tr>
-      <w:tr>
-        <w:trPr>
-                </w:trPr>
-        <w:tc>
-          <w:tcPr>
-                    </w:tcPr>
-          <w:p>
-            <w:pPr>
-                        </w:pPr>
-            <w:r>
-              <w:rPr>
-                            </w:rPr>
-              <w:t xml:space="preserve">28</w:t>
-            </w:r>
-          </w:p>
-        </w:tc>
-        <w:tc>
-          <w:tcPr>
-                    </w:tcPr>
-          <w:p>
-            <w:pPr>
-                        </w:pPr>
-            <w:r>
-              <w:rPr>
-                            </w:rPr>
-              <w:t xml:space="preserve">Disease Outbreak Control</w:t>
-            </w:r>
-          </w:p>
-        </w:tc>
-        <w:tc>
-          <w:tcPr>
-                    </w:tcPr>
-          <w:p>
-            <w:pPr>
-                        </w:pPr>
-            <w:r>
-              <w:rPr>
-                            </w:rPr>
-              <w:t xml:space="preserve">2019-04-05, 12:39</w:t>
-            </w:r>
-          </w:p>
-        </w:tc>
-        <w:tc>
-          <w:tcPr>
-                    </w:tcPr>
-          <w:p>
-            <w:pPr>
-                        </w:pPr>
-            <w:r>
-              <w:rPr>
-                            </w:rPr>
-              <w:t xml:space="preserve">cheese</w:t>
-            </w:r>
-          </w:p>
-        </w:tc>
-        <w:tc>
-          <w:tcPr>
-                    </w:tcPr>
-          <w:p>
-            <w:pPr>
-                        </w:pPr>
-            <w:r>
-              <w:rPr>
-                            </w:rPr>
-              <w:t xml:space="preserve">
-                            </w:t>
-            </w:r>
-          </w:p>
-        </w:tc>
-        <w:tc>
-          <w:tcPr>
-                    </w:tcPr>
-          <w:p>
-            <w:pPr>
-                        </w:pPr>
-            <w:r>
-              <w:rPr>
-                            </w:rPr>
-              <w:t xml:space="preserve">No</w:t>
-            </w:r>
-          </w:p>
-        </w:tc>
-      </w:tr>
-      <w:tr>
-        <w:trPr>
-                </w:trPr>
-        <w:tc>
-          <w:tcPr>
-                    </w:tcPr>
-          <w:p>
-            <w:pPr>
-                        </w:pPr>
-            <w:r>
-              <w:rPr>
-                            </w:rPr>
-              <w:t xml:space="preserve">30</w:t>
-            </w:r>
-          </w:p>
-        </w:tc>
-        <w:tc>
-          <w:tcPr>
-                    </w:tcPr>
-          <w:p>
-            <w:pPr>
-                        </w:pPr>
-            <w:r>
-              <w:rPr>
-                            </w:rPr>
-              <w:t xml:space="preserve">Emergency Ambulance</w:t>
-            </w:r>
-          </w:p>
-        </w:tc>
-        <w:tc>
-          <w:tcPr>
-                    </w:tcPr>
-          <w:p>
-            <w:pPr>
-                        </w:pPr>
-            <w:r>
-              <w:rPr>
-                            </w:rPr>
-              <w:t xml:space="preserve">2019-04-05, 12:46</w:t>
-            </w:r>
-          </w:p>
-        </w:tc>
-        <w:tc>
-          <w:tcPr>
-                    </w:tcPr>
-          <w:p>
-            <w:pPr>
-                        </w:pPr>
-            <w:r>
-              <w:rPr>
-                            </w:rPr>
-              <w:t xml:space="preserve">cheese</w:t>
-            </w:r>
-          </w:p>
-        </w:tc>
-        <w:tc>
-          <w:tcPr>
-                    </w:tcPr>
-          <w:p>
-            <w:pPr>
-                        </w:pPr>
-            <w:r>
-              <w:rPr>
-                            </w:rPr>
-              <w:t xml:space="preserve">
-                            </w:t>
-            </w:r>
-          </w:p>
-        </w:tc>
-        <w:tc>
-          <w:tcPr>
-                    </w:tcPr>
-          <w:p>
-            <w:pPr>
-                        </w:pPr>
-            <w:r>
-              <w:rPr>
-                            </w:rPr>
-              <w:t xml:space="preserve">No</w:t>
-            </w:r>
-          </w:p>
-        </w:tc>
       </w:tr>
     </w:tbl>
+    <w:p>
+      <w:pPr>
+            </w:pPr>
+    </w:p>
+    <w:p>
+      <w:pPr>
+            </w:pPr>
+      <w:r>
+        <w:rPr>
+          <w:sz w:val="24">
+                    </w:sz>
+          <w:szCs w:val="24">
+                    </w:szCs>
+          <w:b w:val="true">
+                    </w:b>
+          <w:bCs w:val="true">
+                    </w:bCs>
+        </w:rPr>
+        <w:t xml:space="preserve">There are no updated incidents in the past 30 minutes.</w:t>
+      </w:r>
+    </w:p>
     <w:p>
       <w:pPr>
             </w:pPr>
@@ -1095,308 +622,7 @@
             <w:r>
               <w:rPr>
                             </w:rPr>
-              <w:t xml:space="preserve">27</w:t>
-            </w:r>
-          </w:p>
-        </w:tc>
-        <w:tc>
-          <w:tcPr>
-                    </w:tcPr>
-          <w:p>
-            <w:pPr>
-                        </w:pPr>
-            <w:r>
-              <w:rPr>
-                            </w:rPr>
-              <w:t xml:space="preserve">Flood Control</w:t>
-            </w:r>
-          </w:p>
-        </w:tc>
-        <w:tc>
-          <w:tcPr>
-                    </w:tcPr>
-          <w:p>
-            <w:pPr>
-                        </w:pPr>
-            <w:r>
-              <w:rPr>
-                            </w:rPr>
-              <w:t xml:space="preserve">2019-04-05, 12:34</w:t>
-            </w:r>
-          </w:p>
-        </w:tc>
-      </w:tr>
-      <w:tr>
-        <w:trPr>
-                </w:trPr>
-        <w:tc>
-          <w:tcPr>
-                    </w:tcPr>
-          <w:p>
-            <w:pPr>
-                        </w:pPr>
-            <w:r>
-              <w:rPr>
-                            </w:rPr>
-              <w:t xml:space="preserve">27</w:t>
-            </w:r>
-          </w:p>
-        </w:tc>
-        <w:tc>
-          <w:tcPr>
-                    </w:tcPr>
-          <w:p>
-            <w:pPr>
-                        </w:pPr>
-            <w:r>
-              <w:rPr>
-                            </w:rPr>
-              <w:t xml:space="preserve">Flood Control</w:t>
-            </w:r>
-          </w:p>
-        </w:tc>
-        <w:tc>
-          <w:tcPr>
-                    </w:tcPr>
-          <w:p>
-            <w:pPr>
-                        </w:pPr>
-            <w:r>
-              <w:rPr>
-                            </w:rPr>
-              <w:t xml:space="preserve">2019-04-05, 12:36</w:t>
-            </w:r>
-          </w:p>
-        </w:tc>
-      </w:tr>
-      <w:tr>
-        <w:trPr>
-                </w:trPr>
-        <w:tc>
-          <w:tcPr>
-                    </w:tcPr>
-          <w:p>
-            <w:pPr>
-                        </w:pPr>
-            <w:r>
-              <w:rPr>
-                            </w:rPr>
-              <w:t xml:space="preserve">27</w:t>
-            </w:r>
-          </w:p>
-        </w:tc>
-        <w:tc>
-          <w:tcPr>
-                    </w:tcPr>
-          <w:p>
-            <w:pPr>
-                        </w:pPr>
-            <w:r>
-              <w:rPr>
-                            </w:rPr>
-              <w:t xml:space="preserve">Flood Control</w:t>
-            </w:r>
-          </w:p>
-        </w:tc>
-        <w:tc>
-          <w:tcPr>
-                    </w:tcPr>
-          <w:p>
-            <w:pPr>
-                        </w:pPr>
-            <w:r>
-              <w:rPr>
-                            </w:rPr>
-              <w:t xml:space="preserve">2019-04-05, 12:40</w:t>
-            </w:r>
-          </w:p>
-        </w:tc>
-      </w:tr>
-      <w:tr>
-        <w:trPr>
-                </w:trPr>
-        <w:tc>
-          <w:tcPr>
-                    </w:tcPr>
-          <w:p>
-            <w:pPr>
-                        </w:pPr>
-            <w:r>
-              <w:rPr>
-                            </w:rPr>
-              <w:t xml:space="preserve">27</w:t>
-            </w:r>
-          </w:p>
-        </w:tc>
-        <w:tc>
-          <w:tcPr>
-                    </w:tcPr>
-          <w:p>
-            <w:pPr>
-                        </w:pPr>
-            <w:r>
-              <w:rPr>
-                            </w:rPr>
-              <w:t xml:space="preserve">Flood Control</w:t>
-            </w:r>
-          </w:p>
-        </w:tc>
-        <w:tc>
-          <w:tcPr>
-                    </w:tcPr>
-          <w:p>
-            <w:pPr>
-                        </w:pPr>
-            <w:r>
-              <w:rPr>
-                            </w:rPr>
-              <w:t xml:space="preserve">2019-04-05, 12:41</w:t>
-            </w:r>
-          </w:p>
-        </w:tc>
-      </w:tr>
-      <w:tr>
-        <w:trPr>
-                </w:trPr>
-        <w:tc>
-          <w:tcPr>
-                    </w:tcPr>
-          <w:p>
-            <w:pPr>
-                        </w:pPr>
-            <w:r>
-              <w:rPr>
-                            </w:rPr>
-              <w:t xml:space="preserve">27</w:t>
-            </w:r>
-          </w:p>
-        </w:tc>
-        <w:tc>
-          <w:tcPr>
-                    </w:tcPr>
-          <w:p>
-            <w:pPr>
-                        </w:pPr>
-            <w:r>
-              <w:rPr>
-                            </w:rPr>
-              <w:t xml:space="preserve">Flood Control</w:t>
-            </w:r>
-          </w:p>
-        </w:tc>
-        <w:tc>
-          <w:tcPr>
-                    </w:tcPr>
-          <w:p>
-            <w:pPr>
-                        </w:pPr>
-            <w:r>
-              <w:rPr>
-                            </w:rPr>
-              <w:t xml:space="preserve">2019-04-05, 12:42</w:t>
-            </w:r>
-          </w:p>
-        </w:tc>
-      </w:tr>
-      <w:tr>
-        <w:trPr>
-                </w:trPr>
-        <w:tc>
-          <w:tcPr>
-                    </w:tcPr>
-          <w:p>
-            <w:pPr>
-                        </w:pPr>
-            <w:r>
-              <w:rPr>
-                            </w:rPr>
-              <w:t xml:space="preserve">27</w:t>
-            </w:r>
-          </w:p>
-        </w:tc>
-        <w:tc>
-          <w:tcPr>
-                    </w:tcPr>
-          <w:p>
-            <w:pPr>
-                        </w:pPr>
-            <w:r>
-              <w:rPr>
-                            </w:rPr>
-              <w:t xml:space="preserve">Flood Control</w:t>
-            </w:r>
-          </w:p>
-        </w:tc>
-        <w:tc>
-          <w:tcPr>
-                    </w:tcPr>
-          <w:p>
-            <w:pPr>
-                        </w:pPr>
-            <w:r>
-              <w:rPr>
-                            </w:rPr>
-              <w:t xml:space="preserve">2019-04-05, 12:43</w:t>
-            </w:r>
-          </w:p>
-        </w:tc>
-      </w:tr>
-      <w:tr>
-        <w:trPr>
-                </w:trPr>
-        <w:tc>
-          <w:tcPr>
-                    </w:tcPr>
-          <w:p>
-            <w:pPr>
-                        </w:pPr>
-            <w:r>
-              <w:rPr>
-                            </w:rPr>
-              <w:t xml:space="preserve">28</w:t>
-            </w:r>
-          </w:p>
-        </w:tc>
-        <w:tc>
-          <w:tcPr>
-                    </w:tcPr>
-          <w:p>
-            <w:pPr>
-                        </w:pPr>
-            <w:r>
-              <w:rPr>
-                            </w:rPr>
-              <w:t xml:space="preserve">Disease Outbreak Control</w:t>
-            </w:r>
-          </w:p>
-        </w:tc>
-        <w:tc>
-          <w:tcPr>
-                    </w:tcPr>
-          <w:p>
-            <w:pPr>
-                        </w:pPr>
-            <w:r>
-              <w:rPr>
-                            </w:rPr>
-              <w:t xml:space="preserve">2019-04-05, 12:39</w:t>
-            </w:r>
-          </w:p>
-        </w:tc>
-      </w:tr>
-      <w:tr>
-        <w:trPr>
-                </w:trPr>
-        <w:tc>
-          <w:tcPr>
-                    </w:tcPr>
-          <w:p>
-            <w:pPr>
-                        </w:pPr>
-            <w:r>
-              <w:rPr>
-                            </w:rPr>
-              <w:t xml:space="preserve">30</w:t>
+              <w:t xml:space="preserve">56</w:t>
             </w:r>
           </w:p>
         </w:tc>
@@ -1422,7 +648,93 @@
             <w:r>
               <w:rPr>
                             </w:rPr>
-              <w:t xml:space="preserve">2019-04-05, 12:46</w:t>
+              <w:t xml:space="preserve">2019-04-05, 15:58</w:t>
+            </w:r>
+          </w:p>
+        </w:tc>
+      </w:tr>
+      <w:tr>
+        <w:trPr>
+                </w:trPr>
+        <w:tc>
+          <w:tcPr>
+                    </w:tcPr>
+          <w:p>
+            <w:pPr>
+                        </w:pPr>
+            <w:r>
+              <w:rPr>
+                            </w:rPr>
+              <w:t xml:space="preserve">56</w:t>
+            </w:r>
+          </w:p>
+        </w:tc>
+        <w:tc>
+          <w:tcPr>
+                    </w:tcPr>
+          <w:p>
+            <w:pPr>
+                        </w:pPr>
+            <w:r>
+              <w:rPr>
+                            </w:rPr>
+              <w:t xml:space="preserve">Police Force</w:t>
+            </w:r>
+          </w:p>
+        </w:tc>
+        <w:tc>
+          <w:tcPr>
+                    </w:tcPr>
+          <w:p>
+            <w:pPr>
+                        </w:pPr>
+            <w:r>
+              <w:rPr>
+                            </w:rPr>
+              <w:t xml:space="preserve">2019-04-05, 15:58</w:t>
+            </w:r>
+          </w:p>
+        </w:tc>
+      </w:tr>
+      <w:tr>
+        <w:trPr>
+                </w:trPr>
+        <w:tc>
+          <w:tcPr>
+                    </w:tcPr>
+          <w:p>
+            <w:pPr>
+                        </w:pPr>
+            <w:r>
+              <w:rPr>
+                            </w:rPr>
+              <w:t xml:space="preserve">56</w:t>
+            </w:r>
+          </w:p>
+        </w:tc>
+        <w:tc>
+          <w:tcPr>
+                    </w:tcPr>
+          <w:p>
+            <w:pPr>
+                        </w:pPr>
+            <w:r>
+              <w:rPr>
+                            </w:rPr>
+              <w:t xml:space="preserve">Rescue and Evacuation</w:t>
+            </w:r>
+          </w:p>
+        </w:tc>
+        <w:tc>
+          <w:tcPr>
+                    </w:tcPr>
+          <w:p>
+            <w:pPr>
+                        </w:pPr>
+            <w:r>
+              <w:rPr>
+                            </w:rPr>
+              <w:t xml:space="preserve">2019-04-05, 15:58</w:t>
             </w:r>
           </w:p>
         </w:tc>
@@ -1566,7 +878,7 @@
             <w:r>
               <w:rPr>
                             </w:rPr>
-              <w:t xml:space="preserve">Fair (Day)</w:t>
+              <w:t xml:space="preserve">Showers</w:t>
             </w:r>
           </w:p>
         </w:tc>
@@ -1596,7 +908,7 @@
             <w:r>
               <w:rPr>
                             </w:rPr>
-              <w:t xml:space="preserve">Fair (Day)</w:t>
+              <w:t xml:space="preserve">Partly Cloudy (Day)</w:t>
             </w:r>
           </w:p>
         </w:tc>
@@ -1626,7 +938,7 @@
             <w:r>
               <w:rPr>
                             </w:rPr>
-              <w:t xml:space="preserve">Fair (Day)</w:t>
+              <w:t xml:space="preserve">Heavy Thundery Showers with Gusty Winds</w:t>
             </w:r>
           </w:p>
         </w:tc>
@@ -1656,7 +968,7 @@
             <w:r>
               <w:rPr>
                             </w:rPr>
-              <w:t xml:space="preserve">Fair (Day)</w:t>
+              <w:t xml:space="preserve">Heavy Thundery Showers with Gusty Winds</w:t>
             </w:r>
           </w:p>
         </w:tc>
@@ -1686,7 +998,7 @@
             <w:r>
               <w:rPr>
                             </w:rPr>
-              <w:t xml:space="preserve">Fair (Day)</w:t>
+              <w:t xml:space="preserve">Showers</w:t>
             </w:r>
           </w:p>
         </w:tc>
@@ -1716,7 +1028,7 @@
             <w:r>
               <w:rPr>
                             </w:rPr>
-              <w:t xml:space="preserve">Fair (Day)</w:t>
+              <w:t xml:space="preserve">Heavy Thundery Showers with Gusty Winds</w:t>
             </w:r>
           </w:p>
         </w:tc>
@@ -1746,7 +1058,7 @@
             <w:r>
               <w:rPr>
                             </w:rPr>
-              <w:t xml:space="preserve">Fair (Day)</w:t>
+              <w:t xml:space="preserve">Showers</w:t>
             </w:r>
           </w:p>
         </w:tc>
@@ -1776,7 +1088,7 @@
             <w:r>
               <w:rPr>
                             </w:rPr>
-              <w:t xml:space="preserve">Fair (Day)</w:t>
+              <w:t xml:space="preserve">Heavy Thundery Showers with Gusty Winds</w:t>
             </w:r>
           </w:p>
         </w:tc>
@@ -1806,7 +1118,7 @@
             <w:r>
               <w:rPr>
                             </w:rPr>
-              <w:t xml:space="preserve">Fair (Day)</w:t>
+              <w:t xml:space="preserve">Heavy Thundery Showers with Gusty Winds</w:t>
             </w:r>
           </w:p>
         </w:tc>
@@ -1836,7 +1148,7 @@
             <w:r>
               <w:rPr>
                             </w:rPr>
-              <w:t xml:space="preserve">Fair (Day)</w:t>
+              <w:t xml:space="preserve">Partly Cloudy (Day)</w:t>
             </w:r>
           </w:p>
         </w:tc>
@@ -1866,7 +1178,7 @@
             <w:r>
               <w:rPr>
                             </w:rPr>
-              <w:t xml:space="preserve">Fair (Day)</w:t>
+              <w:t xml:space="preserve">Showers</w:t>
             </w:r>
           </w:p>
         </w:tc>
@@ -1896,7 +1208,7 @@
             <w:r>
               <w:rPr>
                             </w:rPr>
-              <w:t xml:space="preserve">Fair (Day)</w:t>
+              <w:t xml:space="preserve">Heavy Thundery Showers with Gusty Winds</w:t>
             </w:r>
           </w:p>
         </w:tc>
@@ -1926,7 +1238,7 @@
             <w:r>
               <w:rPr>
                             </w:rPr>
-              <w:t xml:space="preserve">Fair (Day)</w:t>
+              <w:t xml:space="preserve">Heavy Thundery Showers with Gusty Winds</w:t>
             </w:r>
           </w:p>
         </w:tc>
@@ -1956,7 +1268,7 @@
             <w:r>
               <w:rPr>
                             </w:rPr>
-              <w:t xml:space="preserve">Fair (Day)</w:t>
+              <w:t xml:space="preserve">Heavy Thundery Showers with Gusty Winds</w:t>
             </w:r>
           </w:p>
         </w:tc>
@@ -1986,7 +1298,7 @@
             <w:r>
               <w:rPr>
                             </w:rPr>
-              <w:t xml:space="preserve">Fair (Day)</w:t>
+              <w:t xml:space="preserve">Showers</w:t>
             </w:r>
           </w:p>
         </w:tc>
@@ -2016,7 +1328,7 @@
             <w:r>
               <w:rPr>
                             </w:rPr>
-              <w:t xml:space="preserve">Fair (Day)</w:t>
+              <w:t xml:space="preserve">Heavy Thundery Showers with Gusty Winds</w:t>
             </w:r>
           </w:p>
         </w:tc>
@@ -2046,7 +1358,7 @@
             <w:r>
               <w:rPr>
                             </w:rPr>
-              <w:t xml:space="preserve">Fair (Day)</w:t>
+              <w:t xml:space="preserve">Heavy Thundery Showers with Gusty Winds</w:t>
             </w:r>
           </w:p>
         </w:tc>
@@ -2076,7 +1388,7 @@
             <w:r>
               <w:rPr>
                             </w:rPr>
-              <w:t xml:space="preserve">Fair (Day)</w:t>
+              <w:t xml:space="preserve">Heavy Thundery Showers with Gusty Winds</w:t>
             </w:r>
           </w:p>
         </w:tc>
@@ -2106,7 +1418,7 @@
             <w:r>
               <w:rPr>
                             </w:rPr>
-              <w:t xml:space="preserve">Fair (Day)</w:t>
+              <w:t xml:space="preserve">Heavy Thundery Showers with Gusty Winds</w:t>
             </w:r>
           </w:p>
         </w:tc>
@@ -2136,7 +1448,7 @@
             <w:r>
               <w:rPr>
                             </w:rPr>
-              <w:t xml:space="preserve">Fair (Day)</w:t>
+              <w:t xml:space="preserve">Heavy Thundery Showers with Gusty Winds</w:t>
             </w:r>
           </w:p>
         </w:tc>
@@ -2166,7 +1478,7 @@
             <w:r>
               <w:rPr>
                             </w:rPr>
-              <w:t xml:space="preserve">Fair (Day)</w:t>
+              <w:t xml:space="preserve">Showers</w:t>
             </w:r>
           </w:p>
         </w:tc>
@@ -2196,7 +1508,7 @@
             <w:r>
               <w:rPr>
                             </w:rPr>
-              <w:t xml:space="preserve">Fair (Day)</w:t>
+              <w:t xml:space="preserve">Partly Cloudy (Day)</w:t>
             </w:r>
           </w:p>
         </w:tc>
@@ -2226,7 +1538,7 @@
             <w:r>
               <w:rPr>
                             </w:rPr>
-              <w:t xml:space="preserve">Fair (Day)</w:t>
+              <w:t xml:space="preserve">Heavy Thundery Showers with Gusty Winds</w:t>
             </w:r>
           </w:p>
         </w:tc>
@@ -2256,7 +1568,7 @@
             <w:r>
               <w:rPr>
                             </w:rPr>
-              <w:t xml:space="preserve">Fair (Day)</w:t>
+              <w:t xml:space="preserve">Heavy Thundery Showers with Gusty Winds</w:t>
             </w:r>
           </w:p>
         </w:tc>
@@ -2286,7 +1598,7 @@
             <w:r>
               <w:rPr>
                             </w:rPr>
-              <w:t xml:space="preserve">Fair (Day)</w:t>
+              <w:t xml:space="preserve">Partly Cloudy (Day)</w:t>
             </w:r>
           </w:p>
         </w:tc>
@@ -2316,7 +1628,7 @@
             <w:r>
               <w:rPr>
                             </w:rPr>
-              <w:t xml:space="preserve">Fair (Day)</w:t>
+              <w:t xml:space="preserve">Partly Cloudy (Day)</w:t>
             </w:r>
           </w:p>
         </w:tc>
@@ -2346,7 +1658,7 @@
             <w:r>
               <w:rPr>
                             </w:rPr>
-              <w:t xml:space="preserve">Fair (Day)</w:t>
+              <w:t xml:space="preserve">Heavy Thundery Showers with Gusty Winds</w:t>
             </w:r>
           </w:p>
         </w:tc>
@@ -2376,7 +1688,7 @@
             <w:r>
               <w:rPr>
                             </w:rPr>
-              <w:t xml:space="preserve">Fair (Day)</w:t>
+              <w:t xml:space="preserve">Partly Cloudy (Day)</w:t>
             </w:r>
           </w:p>
         </w:tc>
@@ -2406,7 +1718,7 @@
             <w:r>
               <w:rPr>
                             </w:rPr>
-              <w:t xml:space="preserve">Fair (Day)</w:t>
+              <w:t xml:space="preserve">Partly Cloudy (Day)</w:t>
             </w:r>
           </w:p>
         </w:tc>
@@ -2436,7 +1748,7 @@
             <w:r>
               <w:rPr>
                             </w:rPr>
-              <w:t xml:space="preserve">Fair (Day)</w:t>
+              <w:t xml:space="preserve">Partly Cloudy (Day)</w:t>
             </w:r>
           </w:p>
         </w:tc>
@@ -2466,7 +1778,7 @@
             <w:r>
               <w:rPr>
                             </w:rPr>
-              <w:t xml:space="preserve">Fair (Day)</w:t>
+              <w:t xml:space="preserve">Heavy Thundery Showers with Gusty Winds</w:t>
             </w:r>
           </w:p>
         </w:tc>
@@ -2496,7 +1808,7 @@
             <w:r>
               <w:rPr>
                             </w:rPr>
-              <w:t xml:space="preserve">Fair (Day)</w:t>
+              <w:t xml:space="preserve">Partly Cloudy (Day)</w:t>
             </w:r>
           </w:p>
         </w:tc>
@@ -2526,7 +1838,7 @@
             <w:r>
               <w:rPr>
                             </w:rPr>
-              <w:t xml:space="preserve">Fair (Day)</w:t>
+              <w:t xml:space="preserve">Partly Cloudy (Day)</w:t>
             </w:r>
           </w:p>
         </w:tc>
@@ -2556,7 +1868,7 @@
             <w:r>
               <w:rPr>
                             </w:rPr>
-              <w:t xml:space="preserve">Fair (Day)</w:t>
+              <w:t xml:space="preserve">Partly Cloudy (Day)</w:t>
             </w:r>
           </w:p>
         </w:tc>
@@ -2586,7 +1898,7 @@
             <w:r>
               <w:rPr>
                             </w:rPr>
-              <w:t xml:space="preserve">Fair (Day)</w:t>
+              <w:t xml:space="preserve">Heavy Thundery Showers with Gusty Winds</w:t>
             </w:r>
           </w:p>
         </w:tc>
@@ -2616,7 +1928,7 @@
             <w:r>
               <w:rPr>
                             </w:rPr>
-              <w:t xml:space="preserve">Fair (Day)</w:t>
+              <w:t xml:space="preserve">Showers</w:t>
             </w:r>
           </w:p>
         </w:tc>
@@ -2646,7 +1958,7 @@
             <w:r>
               <w:rPr>
                             </w:rPr>
-              <w:t xml:space="preserve">Fair (Day)</w:t>
+              <w:t xml:space="preserve">Heavy Thundery Showers with Gusty Winds</w:t>
             </w:r>
           </w:p>
         </w:tc>
@@ -2676,7 +1988,7 @@
             <w:r>
               <w:rPr>
                             </w:rPr>
-              <w:t xml:space="preserve">Fair (Day)</w:t>
+              <w:t xml:space="preserve">Showers</w:t>
             </w:r>
           </w:p>
         </w:tc>
@@ -2706,7 +2018,7 @@
             <w:r>
               <w:rPr>
                             </w:rPr>
-              <w:t xml:space="preserve">Fair (Day)</w:t>
+              <w:t xml:space="preserve">Partly Cloudy (Day)</w:t>
             </w:r>
           </w:p>
         </w:tc>
@@ -2736,7 +2048,7 @@
             <w:r>
               <w:rPr>
                             </w:rPr>
-              <w:t xml:space="preserve">Fair (Day)</w:t>
+              <w:t xml:space="preserve">Heavy Thundery Showers with Gusty Winds</w:t>
             </w:r>
           </w:p>
         </w:tc>
@@ -2766,7 +2078,7 @@
             <w:r>
               <w:rPr>
                             </w:rPr>
-              <w:t xml:space="preserve">Fair (Day)</w:t>
+              <w:t xml:space="preserve">Showers</w:t>
             </w:r>
           </w:p>
         </w:tc>
@@ -2796,7 +2108,7 @@
             <w:r>
               <w:rPr>
                             </w:rPr>
-              <w:t xml:space="preserve">Fair (Day)</w:t>
+              <w:t xml:space="preserve">Heavy Thundery Showers with Gusty Winds</w:t>
             </w:r>
           </w:p>
         </w:tc>
@@ -2826,7 +2138,7 @@
             <w:r>
               <w:rPr>
                             </w:rPr>
-              <w:t xml:space="preserve">Fair (Day)</w:t>
+              <w:t xml:space="preserve">Heavy Thundery Showers with Gusty Winds</w:t>
             </w:r>
           </w:p>
         </w:tc>
@@ -2856,7 +2168,7 @@
             <w:r>
               <w:rPr>
                             </w:rPr>
-              <w:t xml:space="preserve">Fair (Day)</w:t>
+              <w:t xml:space="preserve">Heavy Thundery Showers with Gusty Winds</w:t>
             </w:r>
           </w:p>
         </w:tc>
@@ -2886,7 +2198,7 @@
             <w:r>
               <w:rPr>
                             </w:rPr>
-              <w:t xml:space="preserve">Fair (Day)</w:t>
+              <w:t xml:space="preserve">Showers</w:t>
             </w:r>
           </w:p>
         </w:tc>
@@ -2916,7 +2228,7 @@
             <w:r>
               <w:rPr>
                             </w:rPr>
-              <w:t xml:space="preserve">Fair (Day)</w:t>
+              <w:t xml:space="preserve">Partly Cloudy (Day)</w:t>
             </w:r>
           </w:p>
         </w:tc>
@@ -2946,7 +2258,7 @@
             <w:r>
               <w:rPr>
                             </w:rPr>
-              <w:t xml:space="preserve">Fair (Day)</w:t>
+              <w:t xml:space="preserve">Partly Cloudy (Day)</w:t>
             </w:r>
           </w:p>
         </w:tc>
@@ -2962,7 +2274,7 @@
           <w:bCs w:val="true">
                     </w:bCs>
         </w:rPr>
-        <w:t xml:space="preserve">API data last updated on 2019-04-05, 12:38</w:t>
+        <w:t xml:space="preserve">API data last updated on 2019-04-05, 15:58</w:t>
       </w:r>
     </w:p>
     <w:p>
@@ -3001,7 +2313,7 @@
     </w:r>
     <w:r>
       <w:rPr/>
-      <w:t xml:space="preserve">04/04/2019, 22:00</w:t>
+      <w:t xml:space="preserve">05/04/2019, 16:00</w:t>
     </w:r>
   </w:p>
 </w:ftr>

</xml_diff>